<commit_message>
Se agregó el módulo de generación de evaluaciones por parte de la unidad y la validación por parte de central.
</commit_message>
<xml_diff>
--- a/templates/cursos_regulares/plantilla_contrato_regular.docx
+++ b/templates/cursos_regulares/plantilla_contrato_regular.docx
@@ -164,7 +164,17 @@
           <w:sz w:val="22"/>
           <w:szCs w:val="22"/>
         </w:rPr>
-        <w:t>{no</w:t>
+        <w:t>{</w:t>
+      </w:r>
+      <w:proofErr w:type="spellStart"/>
+      <w:r>
+        <w:rPr>
+          <w:rFonts w:ascii="Century Gothic" w:hAnsi="Century Gothic" w:cs="Arial"/>
+          <w:b/>
+          <w:sz w:val="22"/>
+          <w:szCs w:val="22"/>
+        </w:rPr>
+        <w:t>no</w:t>
       </w:r>
       <w:r>
         <w:rPr>
@@ -184,6 +194,7 @@
         </w:rPr>
         <w:t>instructor</w:t>
       </w:r>
+      <w:proofErr w:type="spellEnd"/>
       <w:r>
         <w:rPr>
           <w:rFonts w:ascii="Century Gothic" w:hAnsi="Century Gothic" w:cs="Arial"/>
@@ -725,7 +736,17 @@
           <w:sz w:val="22"/>
           <w:szCs w:val="22"/>
         </w:rPr>
-        <w:t>{sexo</w:t>
+        <w:t>{</w:t>
+      </w:r>
+      <w:proofErr w:type="spellStart"/>
+      <w:r>
+        <w:rPr>
+          <w:rFonts w:ascii="Century Gothic" w:hAnsi="Century Gothic" w:cs="Arial"/>
+          <w:b/>
+          <w:sz w:val="22"/>
+          <w:szCs w:val="22"/>
+        </w:rPr>
+        <w:t>sexo</w:t>
       </w:r>
       <w:r>
         <w:rPr>
@@ -736,6 +757,7 @@
         </w:rPr>
         <w:t>_instructor</w:t>
       </w:r>
+      <w:proofErr w:type="spellEnd"/>
       <w:r>
         <w:rPr>
           <w:rFonts w:ascii="Century Gothic" w:hAnsi="Century Gothic" w:cs="Arial"/>
@@ -770,6 +792,7 @@
         </w:rPr>
         <w:t>{</w:t>
       </w:r>
+      <w:proofErr w:type="spellStart"/>
       <w:r>
         <w:rPr>
           <w:rFonts w:ascii="Century Gothic" w:hAnsi="Century Gothic" w:cs="Arial"/>
@@ -779,6 +802,7 @@
         </w:rPr>
         <w:t>edo_civil_instructor</w:t>
       </w:r>
+      <w:proofErr w:type="spellEnd"/>
       <w:r>
         <w:rPr>
           <w:rFonts w:ascii="Century Gothic" w:hAnsi="Century Gothic" w:cs="Arial"/>
@@ -811,7 +835,17 @@
           <w:sz w:val="22"/>
           <w:szCs w:val="22"/>
         </w:rPr>
-        <w:t>{curp</w:t>
+        <w:t>{</w:t>
+      </w:r>
+      <w:proofErr w:type="spellStart"/>
+      <w:r>
+        <w:rPr>
+          <w:rFonts w:ascii="Century Gothic" w:hAnsi="Century Gothic" w:cs="Arial"/>
+          <w:b/>
+          <w:sz w:val="22"/>
+          <w:szCs w:val="22"/>
+        </w:rPr>
+        <w:t>curp</w:t>
       </w:r>
       <w:r>
         <w:rPr>
@@ -822,6 +856,7 @@
         </w:rPr>
         <w:t>_instructor</w:t>
       </w:r>
+      <w:proofErr w:type="spellEnd"/>
       <w:r>
         <w:rPr>
           <w:rFonts w:ascii="Century Gothic" w:hAnsi="Century Gothic" w:cs="Arial"/>
@@ -934,6 +969,7 @@
         </w:rPr>
         <w:t>{</w:t>
       </w:r>
+      <w:proofErr w:type="spellStart"/>
       <w:r>
         <w:rPr>
           <w:rFonts w:ascii="Century Gothic" w:hAnsi="Century Gothic" w:cs="Arial"/>
@@ -943,6 +979,7 @@
         </w:rPr>
         <w:t>grado_academico</w:t>
       </w:r>
+      <w:proofErr w:type="spellEnd"/>
       <w:r>
         <w:rPr>
           <w:rFonts w:ascii="Century Gothic" w:hAnsi="Century Gothic" w:cs="Arial"/>
@@ -1012,7 +1049,27 @@
           <w:sz w:val="22"/>
           <w:szCs w:val="22"/>
         </w:rPr>
-        <w:t>{rfc}</w:t>
+        <w:t>{</w:t>
+      </w:r>
+      <w:proofErr w:type="spellStart"/>
+      <w:r>
+        <w:rPr>
+          <w:rFonts w:ascii="Century Gothic" w:hAnsi="Century Gothic" w:cs="Arial"/>
+          <w:b/>
+          <w:sz w:val="22"/>
+          <w:szCs w:val="22"/>
+        </w:rPr>
+        <w:t>rfc</w:t>
+      </w:r>
+      <w:proofErr w:type="spellEnd"/>
+      <w:r>
+        <w:rPr>
+          <w:rFonts w:ascii="Century Gothic" w:hAnsi="Century Gothic" w:cs="Arial"/>
+          <w:b/>
+          <w:sz w:val="22"/>
+          <w:szCs w:val="22"/>
+        </w:rPr>
+        <w:t>}</w:t>
       </w:r>
       <w:r>
         <w:rPr>
@@ -1169,6 +1226,7 @@
         </w:rPr>
         <w:t xml:space="preserve"> {</w:t>
       </w:r>
+      <w:proofErr w:type="spellStart"/>
       <w:r>
         <w:rPr>
           <w:rFonts w:ascii="Century Gothic" w:hAnsi="Century Gothic" w:cs="Arial"/>
@@ -1178,6 +1236,7 @@
         </w:rPr>
         <w:t>localidad_instructor</w:t>
       </w:r>
+      <w:proofErr w:type="spellEnd"/>
       <w:r>
         <w:rPr>
           <w:rFonts w:ascii="Century Gothic" w:hAnsi="Century Gothic" w:cs="Arial"/>
@@ -1212,6 +1271,7 @@
         </w:rPr>
         <w:t>{</w:t>
       </w:r>
+      <w:proofErr w:type="spellStart"/>
       <w:r>
         <w:rPr>
           <w:rFonts w:ascii="Century Gothic" w:hAnsi="Century Gothic" w:cs="Arial"/>
@@ -1230,6 +1290,7 @@
         </w:rPr>
         <w:t>_instructor</w:t>
       </w:r>
+      <w:proofErr w:type="spellEnd"/>
       <w:r>
         <w:rPr>
           <w:rFonts w:ascii="Century Gothic" w:hAnsi="Century Gothic" w:cs="Arial"/>
@@ -1262,7 +1323,27 @@
           <w:sz w:val="22"/>
           <w:szCs w:val="22"/>
         </w:rPr>
-        <w:t>{telefono}</w:t>
+        <w:t>{</w:t>
+      </w:r>
+      <w:proofErr w:type="spellStart"/>
+      <w:r>
+        <w:rPr>
+          <w:rFonts w:ascii="Century Gothic" w:hAnsi="Century Gothic" w:cs="Arial"/>
+          <w:b/>
+          <w:sz w:val="22"/>
+          <w:szCs w:val="22"/>
+        </w:rPr>
+        <w:t>telefono</w:t>
+      </w:r>
+      <w:proofErr w:type="spellEnd"/>
+      <w:r>
+        <w:rPr>
+          <w:rFonts w:ascii="Century Gothic" w:hAnsi="Century Gothic" w:cs="Arial"/>
+          <w:b/>
+          <w:sz w:val="22"/>
+          <w:szCs w:val="22"/>
+        </w:rPr>
+        <w:t>}</w:t>
       </w:r>
       <w:r>
         <w:rPr>
@@ -1944,6 +2025,7 @@
           <w:b/>
           <w:sz w:val="22"/>
           <w:szCs w:val="22"/>
+          <w:highlight w:val="yellow"/>
         </w:rPr>
         <w:fldChar w:fldCharType="begin"/>
       </w:r>
@@ -1953,6 +2035,7 @@
           <w:b/>
           <w:sz w:val="22"/>
           <w:szCs w:val="22"/>
+          <w:highlight w:val="yellow"/>
         </w:rPr>
         <w:instrText xml:space="preserve"> MERGEFIELD "IMPORTE" </w:instrText>
       </w:r>
@@ -1962,6 +2045,7 @@
           <w:b/>
           <w:sz w:val="22"/>
           <w:szCs w:val="22"/>
+          <w:highlight w:val="yellow"/>
         </w:rPr>
         <w:fldChar w:fldCharType="separate"/>
       </w:r>
@@ -1972,6 +2056,7 @@
           <w:noProof/>
           <w:sz w:val="22"/>
           <w:szCs w:val="22"/>
+          <w:highlight w:val="yellow"/>
         </w:rPr>
         <w:t>$</w:t>
       </w:r>
@@ -1981,6 +2066,7 @@
           <w:b/>
           <w:sz w:val="22"/>
           <w:szCs w:val="22"/>
+          <w:highlight w:val="yellow"/>
         </w:rPr>
         <w:fldChar w:fldCharType="end"/>
       </w:r>
@@ -1990,6 +2076,7 @@
           <w:b/>
           <w:sz w:val="22"/>
           <w:szCs w:val="22"/>
+          <w:highlight w:val="yellow"/>
         </w:rPr>
         <w:t>00,000.00</w:t>
       </w:r>
@@ -1999,6 +2086,7 @@
           <w:b/>
           <w:sz w:val="22"/>
           <w:szCs w:val="22"/>
+          <w:highlight w:val="yellow"/>
         </w:rPr>
         <w:t xml:space="preserve"> </w:t>
       </w:r>
@@ -2008,6 +2096,7 @@
           <w:b/>
           <w:sz w:val="22"/>
           <w:szCs w:val="22"/>
+          <w:highlight w:val="yellow"/>
         </w:rPr>
         <w:fldChar w:fldCharType="begin"/>
       </w:r>
@@ -2017,6 +2106,7 @@
           <w:b/>
           <w:sz w:val="22"/>
           <w:szCs w:val="22"/>
+          <w:highlight w:val="yellow"/>
         </w:rPr>
         <w:instrText xml:space="preserve"> MERGEFIELD "IMPORTE_CON_LETRA" </w:instrText>
       </w:r>
@@ -2026,6 +2116,7 @@
           <w:b/>
           <w:sz w:val="22"/>
           <w:szCs w:val="22"/>
+          <w:highlight w:val="yellow"/>
         </w:rPr>
         <w:fldChar w:fldCharType="separate"/>
       </w:r>
@@ -2036,6 +2127,7 @@
           <w:noProof/>
           <w:sz w:val="22"/>
           <w:szCs w:val="22"/>
+          <w:highlight w:val="yellow"/>
         </w:rPr>
         <w:t>(SON:____PESOS 00/100 M. N.)</w:t>
       </w:r>
@@ -2045,6 +2137,7 @@
           <w:b/>
           <w:sz w:val="22"/>
           <w:szCs w:val="22"/>
+          <w:highlight w:val="yellow"/>
         </w:rPr>
         <w:fldChar w:fldCharType="end"/>
       </w:r>
@@ -3467,19 +3560,7 @@
           <w:sz w:val="22"/>
           <w:szCs w:val="22"/>
         </w:rPr>
-        <w:t>{dia</w:t>
-      </w:r>
-      <w:bookmarkStart w:id="0" w:name="_GoBack"/>
-      <w:bookmarkEnd w:id="0"/>
-      <w:r>
-        <w:rPr>
-          <w:rFonts w:ascii="Century Gothic" w:hAnsi="Century Gothic" w:cs="Arial"/>
-          <w:b/>
-          <w:noProof/>
-          <w:sz w:val="22"/>
-          <w:szCs w:val="22"/>
-        </w:rPr>
-        <w:t xml:space="preserve">} </w:t>
+        <w:t xml:space="preserve">{dia} </w:t>
       </w:r>
       <w:r>
         <w:rPr>
@@ -4244,6 +4325,7 @@
               </w:rPr>
               <w:t xml:space="preserve">C. </w:t>
             </w:r>
+            <w:bookmarkStart w:id="0" w:name="_GoBack"/>
             <w:r>
               <w:rPr>
                 <w:rFonts w:ascii="Century Gothic" w:hAnsi="Century Gothic" w:cs="Arial"/>
@@ -4255,6 +4337,7 @@
               </w:rPr>
               <w:t>{nombre_instructor}</w:t>
             </w:r>
+            <w:bookmarkEnd w:id="0"/>
             <w:r>
               <w:rPr>
                 <w:rFonts w:ascii="Century Gothic" w:hAnsi="Century Gothic" w:cs="Arial"/>

</xml_diff>